<commit_message>
Add comment and fix minor issues
</commit_message>
<xml_diff>
--- a/Courses/Software-Sciences/IT-Module-4-Problem-Solving-with-ICT/07-Computer-Configurations/07-Computer-Configurations-Exercises.docx
+++ b/Courses/Software-Sciences/IT-Module-4-Problem-Solving-with-ICT/07-Computer-Configurations/07-Computer-Configurations-Exercises.docx
@@ -1,6 +1,6 @@
 
 <file path=word/document.xml><?xml version="1.0" encoding="utf-8"?>
-<w:document xmlns:wpc="http://schemas.microsoft.com/office/word/2010/wordprocessingCanvas" xmlns:cx="http://schemas.microsoft.com/office/drawing/2014/chartex" xmlns:cx1="http://schemas.microsoft.com/office/drawing/2015/9/8/chartex" xmlns:cx2="http://schemas.microsoft.com/office/drawing/2015/10/21/chartex" xmlns:cx3="http://schemas.microsoft.com/office/drawing/2016/5/9/chartex" xmlns:cx4="http://schemas.microsoft.com/office/drawing/2016/5/10/chartex" xmlns:cx5="http://schemas.microsoft.com/office/drawing/2016/5/11/chartex" xmlns:cx6="http://schemas.microsoft.com/office/drawing/2016/5/12/chartex" xmlns:cx7="http://schemas.microsoft.com/office/drawing/2016/5/13/chartex" xmlns:cx8="http://schemas.microsoft.com/office/drawing/2016/5/14/chartex" xmlns:mc="http://schemas.openxmlformats.org/markup-compatibility/2006" xmlns:aink="http://schemas.microsoft.com/office/drawing/2016/ink" xmlns:am3d="http://schemas.microsoft.com/office/drawing/2017/model3d" xmlns:o="urn:schemas-microsoft-com:office:office" xmlns:oel="http://schemas.microsoft.com/office/2019/extlst" xmlns:r="http://schemas.openxmlformats.org/officeDocument/2006/relationships" xmlns:m="http://schemas.openxmlformats.org/officeDocument/2006/math" xmlns:v="urn:schemas-microsoft-com:vml" xmlns:wp14="http://schemas.microsoft.com/office/word/2010/wordprocessingDrawing" xmlns:wp="http://schemas.openxmlformats.org/drawingml/2006/wordprocessingDrawing" xmlns:w10="urn:schemas-microsoft-com:office:word" xmlns:w="http://schemas.openxmlformats.org/wordprocessingml/2006/main" xmlns:w14="http://schemas.microsoft.com/office/word/2010/wordml" xmlns:w15="http://schemas.microsoft.com/office/word/2012/wordml" xmlns:w16cex="http://schemas.microsoft.com/office/word/2018/wordml/cex" xmlns:w16cid="http://schemas.microsoft.com/office/word/2016/wordml/cid" xmlns:w16="http://schemas.microsoft.com/office/word/2018/wordml" xmlns:w16sdtdh="http://schemas.microsoft.com/office/word/2020/wordml/sdtdatahash" xmlns:w16se="http://schemas.microsoft.com/office/word/2015/wordml/symex" xmlns:wpg="http://schemas.microsoft.com/office/word/2010/wordprocessingGroup" xmlns:wpi="http://schemas.microsoft.com/office/word/2010/wordprocessingInk" xmlns:wne="http://schemas.microsoft.com/office/word/2006/wordml" xmlns:wps="http://schemas.microsoft.com/office/word/2010/wordprocessingShape" mc:Ignorable="w14 w15 w16se w16cid w16 w16cex w16sdtdh wp14">
+<w:document xmlns:wpc="http://schemas.microsoft.com/office/word/2010/wordprocessingCanvas" xmlns:cx="http://schemas.microsoft.com/office/drawing/2014/chartex" xmlns:cx1="http://schemas.microsoft.com/office/drawing/2015/9/8/chartex" xmlns:cx2="http://schemas.microsoft.com/office/drawing/2015/10/21/chartex" xmlns:cx3="http://schemas.microsoft.com/office/drawing/2016/5/9/chartex" xmlns:cx4="http://schemas.microsoft.com/office/drawing/2016/5/10/chartex" xmlns:cx5="http://schemas.microsoft.com/office/drawing/2016/5/11/chartex" xmlns:cx6="http://schemas.microsoft.com/office/drawing/2016/5/12/chartex" xmlns:cx7="http://schemas.microsoft.com/office/drawing/2016/5/13/chartex" xmlns:cx8="http://schemas.microsoft.com/office/drawing/2016/5/14/chartex" xmlns:mc="http://schemas.openxmlformats.org/markup-compatibility/2006" xmlns:aink="http://schemas.microsoft.com/office/drawing/2016/ink" xmlns:am3d="http://schemas.microsoft.com/office/drawing/2017/model3d" xmlns:o="urn:schemas-microsoft-com:office:office" xmlns:oel="http://schemas.microsoft.com/office/2019/extlst" xmlns:r="http://schemas.openxmlformats.org/officeDocument/2006/relationships" xmlns:m="http://schemas.openxmlformats.org/officeDocument/2006/math" xmlns:v="urn:schemas-microsoft-com:vml" xmlns:wp14="http://schemas.microsoft.com/office/word/2010/wordprocessingDrawing" xmlns:wp="http://schemas.openxmlformats.org/drawingml/2006/wordprocessingDrawing" xmlns:w10="urn:schemas-microsoft-com:office:word" xmlns:w="http://schemas.openxmlformats.org/wordprocessingml/2006/main" xmlns:w14="http://schemas.microsoft.com/office/word/2010/wordml" xmlns:w15="http://schemas.microsoft.com/office/word/2012/wordml" xmlns:w16cex="http://schemas.microsoft.com/office/word/2018/wordml/cex" xmlns:w16cid="http://schemas.microsoft.com/office/word/2016/wordml/cid" xmlns:w16="http://schemas.microsoft.com/office/word/2018/wordml" xmlns:w16du="http://schemas.microsoft.com/office/word/2023/wordml/word16du" xmlns:w16sdtdh="http://schemas.microsoft.com/office/word/2020/wordml/sdtdatahash" xmlns:w16se="http://schemas.microsoft.com/office/word/2015/wordml/symex" xmlns:wpg="http://schemas.microsoft.com/office/word/2010/wordprocessingGroup" xmlns:wpi="http://schemas.microsoft.com/office/word/2010/wordprocessingInk" xmlns:wne="http://schemas.microsoft.com/office/word/2006/wordml" xmlns:wps="http://schemas.microsoft.com/office/word/2010/wordprocessingShape" mc:Ignorable="w14 w15 w16se w16cid w16 w16cex w16sdtdh w16du wp14">
   <w:body>
     <w:p>
       <w:pPr>
@@ -79,7 +79,7 @@
           <w:noProof/>
         </w:rPr>
         <w:drawing>
-          <wp:inline distT="0" distB="0" distL="0" distR="0" wp14:anchorId="73F5C6D6" wp14:editId="667FF8B9">
+          <wp:inline distT="0" distB="0" distL="0" distR="0" wp14:anchorId="73F5C6D6" wp14:editId="5838BB82">
             <wp:extent cx="1111103" cy="518355"/>
             <wp:effectExtent l="0" t="0" r="0" b="2540"/>
             <wp:docPr id="470543985" name="Picture 1"/>
@@ -558,6 +558,7 @@
       <w:tblPr>
         <w:tblStyle w:val="GridTable2-Accent1"/>
         <w:tblW w:w="10910" w:type="dxa"/>
+        <w:jc w:val="center"/>
         <w:tblBorders>
           <w:top w:val="single" w:sz="4" w:space="0" w:color="auto"/>
           <w:left w:val="single" w:sz="4" w:space="0" w:color="auto"/>
@@ -576,6 +577,7 @@
         <w:trPr>
           <w:cnfStyle w:val="100000000000" w:firstRow="1" w:lastRow="0" w:firstColumn="0" w:lastColumn="0" w:oddVBand="0" w:evenVBand="0" w:oddHBand="0" w:evenHBand="0" w:firstRowFirstColumn="0" w:firstRowLastColumn="0" w:lastRowFirstColumn="0" w:lastRowLastColumn="0"/>
           <w:trHeight w:val="510"/>
+          <w:jc w:val="center"/>
         </w:trPr>
         <w:tc>
           <w:tcPr>
@@ -647,6 +649,7 @@
         <w:trPr>
           <w:cnfStyle w:val="000000100000" w:firstRow="0" w:lastRow="0" w:firstColumn="0" w:lastColumn="0" w:oddVBand="0" w:evenVBand="0" w:oddHBand="1" w:evenHBand="0" w:firstRowFirstColumn="0" w:firstRowLastColumn="0" w:lastRowFirstColumn="0" w:lastRowLastColumn="0"/>
           <w:trHeight w:val="488"/>
+          <w:jc w:val="center"/>
         </w:trPr>
         <w:tc>
           <w:tcPr>
@@ -694,6 +697,7 @@
       <w:tr>
         <w:trPr>
           <w:trHeight w:val="488"/>
+          <w:jc w:val="center"/>
         </w:trPr>
         <w:tc>
           <w:tcPr>
@@ -742,6 +746,7 @@
         <w:trPr>
           <w:cnfStyle w:val="000000100000" w:firstRow="0" w:lastRow="0" w:firstColumn="0" w:lastColumn="0" w:oddVBand="0" w:evenVBand="0" w:oddHBand="1" w:evenHBand="0" w:firstRowFirstColumn="0" w:firstRowLastColumn="0" w:lastRowFirstColumn="0" w:lastRowLastColumn="0"/>
           <w:trHeight w:val="488"/>
+          <w:jc w:val="center"/>
         </w:trPr>
         <w:tc>
           <w:tcPr>
@@ -789,6 +794,7 @@
       <w:tr>
         <w:trPr>
           <w:trHeight w:val="488"/>
+          <w:jc w:val="center"/>
         </w:trPr>
         <w:tc>
           <w:tcPr>
@@ -837,6 +843,7 @@
         <w:trPr>
           <w:cnfStyle w:val="000000100000" w:firstRow="0" w:lastRow="0" w:firstColumn="0" w:lastColumn="0" w:oddVBand="0" w:evenVBand="0" w:oddHBand="1" w:evenHBand="0" w:firstRowFirstColumn="0" w:firstRowLastColumn="0" w:lastRowFirstColumn="0" w:lastRowLastColumn="0"/>
           <w:trHeight w:val="488"/>
+          <w:jc w:val="center"/>
         </w:trPr>
         <w:tc>
           <w:tcPr>
@@ -884,6 +891,7 @@
       <w:tr>
         <w:trPr>
           <w:trHeight w:val="488"/>
+          <w:jc w:val="center"/>
         </w:trPr>
         <w:tc>
           <w:tcPr>
@@ -932,6 +940,7 @@
         <w:trPr>
           <w:cnfStyle w:val="000000100000" w:firstRow="0" w:lastRow="0" w:firstColumn="0" w:lastColumn="0" w:oddVBand="0" w:evenVBand="0" w:oddHBand="1" w:evenHBand="0" w:firstRowFirstColumn="0" w:firstRowLastColumn="0" w:lastRowFirstColumn="0" w:lastRowLastColumn="0"/>
           <w:trHeight w:val="488"/>
+          <w:jc w:val="center"/>
         </w:trPr>
         <w:tc>
           <w:tcPr>
@@ -979,6 +988,7 @@
       <w:tr>
         <w:trPr>
           <w:trHeight w:val="488"/>
+          <w:jc w:val="center"/>
         </w:trPr>
         <w:tc>
           <w:tcPr>
@@ -1027,6 +1037,7 @@
         <w:trPr>
           <w:cnfStyle w:val="000000100000" w:firstRow="0" w:lastRow="0" w:firstColumn="0" w:lastColumn="0" w:oddVBand="0" w:evenVBand="0" w:oddHBand="1" w:evenHBand="0" w:firstRowFirstColumn="0" w:firstRowLastColumn="0" w:lastRowFirstColumn="0" w:lastRowLastColumn="0"/>
           <w:trHeight w:val="488"/>
+          <w:jc w:val="center"/>
         </w:trPr>
         <w:tc>
           <w:tcPr>
@@ -1074,6 +1085,7 @@
       <w:tr>
         <w:trPr>
           <w:trHeight w:val="488"/>
+          <w:jc w:val="center"/>
         </w:trPr>
         <w:tc>
           <w:tcPr>
@@ -1193,6 +1205,7 @@
       <w:tblPr>
         <w:tblStyle w:val="GridTable2-Accent1"/>
         <w:tblW w:w="10910" w:type="dxa"/>
+        <w:jc w:val="center"/>
         <w:tblBorders>
           <w:top w:val="single" w:sz="4" w:space="0" w:color="auto"/>
           <w:left w:val="single" w:sz="4" w:space="0" w:color="auto"/>
@@ -1211,6 +1224,7 @@
         <w:trPr>
           <w:cnfStyle w:val="100000000000" w:firstRow="1" w:lastRow="0" w:firstColumn="0" w:lastColumn="0" w:oddVBand="0" w:evenVBand="0" w:oddHBand="0" w:evenHBand="0" w:firstRowFirstColumn="0" w:firstRowLastColumn="0" w:lastRowFirstColumn="0" w:lastRowLastColumn="0"/>
           <w:trHeight w:val="510"/>
+          <w:jc w:val="center"/>
         </w:trPr>
         <w:tc>
           <w:tcPr>
@@ -1282,6 +1296,7 @@
         <w:trPr>
           <w:cnfStyle w:val="000000100000" w:firstRow="0" w:lastRow="0" w:firstColumn="0" w:lastColumn="0" w:oddVBand="0" w:evenVBand="0" w:oddHBand="1" w:evenHBand="0" w:firstRowFirstColumn="0" w:firstRowLastColumn="0" w:lastRowFirstColumn="0" w:lastRowLastColumn="0"/>
           <w:trHeight w:val="510"/>
+          <w:jc w:val="center"/>
         </w:trPr>
         <w:tc>
           <w:tcPr>
@@ -1329,6 +1344,7 @@
       <w:tr>
         <w:trPr>
           <w:trHeight w:val="510"/>
+          <w:jc w:val="center"/>
         </w:trPr>
         <w:tc>
           <w:tcPr>
@@ -1377,6 +1393,7 @@
         <w:trPr>
           <w:cnfStyle w:val="000000100000" w:firstRow="0" w:lastRow="0" w:firstColumn="0" w:lastColumn="0" w:oddVBand="0" w:evenVBand="0" w:oddHBand="1" w:evenHBand="0" w:firstRowFirstColumn="0" w:firstRowLastColumn="0" w:lastRowFirstColumn="0" w:lastRowLastColumn="0"/>
           <w:trHeight w:val="510"/>
+          <w:jc w:val="center"/>
         </w:trPr>
         <w:tc>
           <w:tcPr>
@@ -1424,6 +1441,7 @@
       <w:tr>
         <w:trPr>
           <w:trHeight w:val="510"/>
+          <w:jc w:val="center"/>
         </w:trPr>
         <w:tc>
           <w:tcPr>
@@ -1472,6 +1490,7 @@
         <w:trPr>
           <w:cnfStyle w:val="000000100000" w:firstRow="0" w:lastRow="0" w:firstColumn="0" w:lastColumn="0" w:oddVBand="0" w:evenVBand="0" w:oddHBand="1" w:evenHBand="0" w:firstRowFirstColumn="0" w:firstRowLastColumn="0" w:lastRowFirstColumn="0" w:lastRowLastColumn="0"/>
           <w:trHeight w:val="510"/>
+          <w:jc w:val="center"/>
         </w:trPr>
         <w:tc>
           <w:tcPr>
@@ -1571,15 +1590,138 @@
         </w:rPr>
         <w:t xml:space="preserve">. С помощта на сайта </w:t>
       </w:r>
-      <w:hyperlink r:id="rId9" w:history="1">
-        <w:r>
-          <w:rPr>
-            <w:rStyle w:val="Hyperlink"/>
-            <w:lang w:val="en-GB"/>
-          </w:rPr>
-          <w:t>https://www.pic.bg/configurator</w:t>
-        </w:r>
-      </w:hyperlink>
+      <w:r>
+        <w:fldChar w:fldCharType="begin"/>
+      </w:r>
+      <w:r>
+        <w:instrText>HYPERLINK</w:instrText>
+      </w:r>
+      <w:r>
+        <w:rPr>
+          <w:lang w:val="bg-BG"/>
+        </w:rPr>
+        <w:instrText xml:space="preserve"> "</w:instrText>
+      </w:r>
+      <w:r>
+        <w:instrText>https</w:instrText>
+      </w:r>
+      <w:r>
+        <w:rPr>
+          <w:lang w:val="bg-BG"/>
+        </w:rPr>
+        <w:instrText>://</w:instrText>
+      </w:r>
+      <w:r>
+        <w:instrText>www</w:instrText>
+      </w:r>
+      <w:r>
+        <w:rPr>
+          <w:lang w:val="bg-BG"/>
+        </w:rPr>
+        <w:instrText>.</w:instrText>
+      </w:r>
+      <w:r>
+        <w:instrText>pic</w:instrText>
+      </w:r>
+      <w:r>
+        <w:rPr>
+          <w:lang w:val="bg-BG"/>
+        </w:rPr>
+        <w:instrText>.</w:instrText>
+      </w:r>
+      <w:r>
+        <w:instrText>bg</w:instrText>
+      </w:r>
+      <w:r>
+        <w:rPr>
+          <w:lang w:val="bg-BG"/>
+        </w:rPr>
+        <w:instrText>/</w:instrText>
+      </w:r>
+      <w:r>
+        <w:instrText>configurator</w:instrText>
+      </w:r>
+      <w:r>
+        <w:rPr>
+          <w:lang w:val="bg-BG"/>
+        </w:rPr>
+        <w:instrText>"</w:instrText>
+      </w:r>
+      <w:r>
+        <w:fldChar w:fldCharType="separate"/>
+      </w:r>
+      <w:r>
+        <w:rPr>
+          <w:rStyle w:val="Hyperlink"/>
+          <w:lang w:val="en-GB"/>
+        </w:rPr>
+        <w:t>https</w:t>
+      </w:r>
+      <w:r>
+        <w:rPr>
+          <w:rStyle w:val="Hyperlink"/>
+          <w:lang w:val="bg-BG"/>
+        </w:rPr>
+        <w:t>://</w:t>
+      </w:r>
+      <w:r>
+        <w:rPr>
+          <w:rStyle w:val="Hyperlink"/>
+          <w:lang w:val="en-GB"/>
+        </w:rPr>
+        <w:t>www</w:t>
+      </w:r>
+      <w:r>
+        <w:rPr>
+          <w:rStyle w:val="Hyperlink"/>
+          <w:lang w:val="bg-BG"/>
+        </w:rPr>
+        <w:t>.</w:t>
+      </w:r>
+      <w:r>
+        <w:rPr>
+          <w:rStyle w:val="Hyperlink"/>
+          <w:lang w:val="en-GB"/>
+        </w:rPr>
+        <w:t>pic</w:t>
+      </w:r>
+      <w:r>
+        <w:rPr>
+          <w:rStyle w:val="Hyperlink"/>
+          <w:lang w:val="bg-BG"/>
+        </w:rPr>
+        <w:t>.</w:t>
+      </w:r>
+      <w:proofErr w:type="spellStart"/>
+      <w:r>
+        <w:rPr>
+          <w:rStyle w:val="Hyperlink"/>
+          <w:lang w:val="en-GB"/>
+        </w:rPr>
+        <w:t>bg</w:t>
+      </w:r>
+      <w:proofErr w:type="spellEnd"/>
+      <w:r>
+        <w:rPr>
+          <w:rStyle w:val="Hyperlink"/>
+          <w:lang w:val="bg-BG"/>
+        </w:rPr>
+        <w:t>/</w:t>
+      </w:r>
+      <w:r>
+        <w:rPr>
+          <w:rStyle w:val="Hyperlink"/>
+          <w:lang w:val="en-GB"/>
+        </w:rPr>
+        <w:t>configurator</w:t>
+      </w:r>
+      <w:r>
+        <w:rPr>
+          <w:rStyle w:val="Hyperlink"/>
+          <w:lang w:val="en-GB"/>
+        </w:rPr>
+        <w:fldChar w:fldCharType="end"/>
+      </w:r>
       <w:r>
         <w:rPr>
           <w:lang w:val="bg-BG"/>
@@ -1640,6 +1782,7 @@
       <w:tblPr>
         <w:tblStyle w:val="GridTable2-Accent1"/>
         <w:tblW w:w="10910" w:type="dxa"/>
+        <w:jc w:val="center"/>
         <w:tblBorders>
           <w:top w:val="single" w:sz="4" w:space="0" w:color="auto"/>
           <w:left w:val="single" w:sz="4" w:space="0" w:color="auto"/>
@@ -1659,6 +1802,7 @@
         <w:trPr>
           <w:cnfStyle w:val="100000000000" w:firstRow="1" w:lastRow="0" w:firstColumn="0" w:lastColumn="0" w:oddVBand="0" w:evenVBand="0" w:oddHBand="0" w:evenHBand="0" w:firstRowFirstColumn="0" w:firstRowLastColumn="0" w:lastRowFirstColumn="0" w:lastRowLastColumn="0"/>
           <w:trHeight w:val="510"/>
+          <w:jc w:val="center"/>
         </w:trPr>
         <w:tc>
           <w:tcPr>
@@ -1758,6 +1902,7 @@
         <w:trPr>
           <w:cnfStyle w:val="000000100000" w:firstRow="0" w:lastRow="0" w:firstColumn="0" w:lastColumn="0" w:oddVBand="0" w:evenVBand="0" w:oddHBand="1" w:evenHBand="0" w:firstRowFirstColumn="0" w:firstRowLastColumn="0" w:lastRowFirstColumn="0" w:lastRowLastColumn="0"/>
           <w:trHeight w:val="510"/>
+          <w:jc w:val="center"/>
         </w:trPr>
         <w:tc>
           <w:tcPr>
@@ -1821,6 +1966,7 @@
       <w:tr>
         <w:trPr>
           <w:trHeight w:val="510"/>
+          <w:jc w:val="center"/>
         </w:trPr>
         <w:tc>
           <w:tcPr>
@@ -1885,6 +2031,7 @@
         <w:trPr>
           <w:cnfStyle w:val="000000100000" w:firstRow="0" w:lastRow="0" w:firstColumn="0" w:lastColumn="0" w:oddVBand="0" w:evenVBand="0" w:oddHBand="1" w:evenHBand="0" w:firstRowFirstColumn="0" w:firstRowLastColumn="0" w:lastRowFirstColumn="0" w:lastRowLastColumn="0"/>
           <w:trHeight w:val="510"/>
+          <w:jc w:val="center"/>
         </w:trPr>
         <w:tc>
           <w:tcPr>
@@ -1948,6 +2095,7 @@
       <w:tr>
         <w:trPr>
           <w:trHeight w:val="510"/>
+          <w:jc w:val="center"/>
         </w:trPr>
         <w:tc>
           <w:tcPr>
@@ -2010,6 +2158,7 @@
         <w:trPr>
           <w:cnfStyle w:val="000000100000" w:firstRow="0" w:lastRow="0" w:firstColumn="0" w:lastColumn="0" w:oddVBand="0" w:evenVBand="0" w:oddHBand="1" w:evenHBand="0" w:firstRowFirstColumn="0" w:firstRowLastColumn="0" w:lastRowFirstColumn="0" w:lastRowLastColumn="0"/>
           <w:trHeight w:val="510"/>
+          <w:jc w:val="center"/>
         </w:trPr>
         <w:tc>
           <w:tcPr>
@@ -2073,6 +2222,7 @@
       <w:tr>
         <w:trPr>
           <w:trHeight w:val="510"/>
+          <w:jc w:val="center"/>
         </w:trPr>
         <w:tc>
           <w:tcPr>
@@ -2137,6 +2287,7 @@
         <w:trPr>
           <w:cnfStyle w:val="000000100000" w:firstRow="0" w:lastRow="0" w:firstColumn="0" w:lastColumn="0" w:oddVBand="0" w:evenVBand="0" w:oddHBand="1" w:evenHBand="0" w:firstRowFirstColumn="0" w:firstRowLastColumn="0" w:lastRowFirstColumn="0" w:lastRowLastColumn="0"/>
           <w:trHeight w:val="510"/>
+          <w:jc w:val="center"/>
         </w:trPr>
         <w:tc>
           <w:tcPr>
@@ -2209,9 +2360,29 @@
         <w:t>:</w:t>
       </w:r>
     </w:p>
+    <w:p/>
+    <w:p>
+      <w:pPr>
+        <w:pStyle w:val="Heading1"/>
+        <w:rPr>
+          <w:sz w:val="72"/>
+          <w:szCs w:val="48"/>
+          <w:lang w:val="bg-BG"/>
+        </w:rPr>
+      </w:pPr>
+      <w:r>
+        <w:rPr>
+          <w:sz w:val="72"/>
+          <w:szCs w:val="48"/>
+          <w:highlight w:val="yellow"/>
+          <w:lang w:val="bg-BG"/>
+        </w:rPr>
+        <w:t>Може би да се изнесат на отделен файл нещата за попълване?</w:t>
+      </w:r>
+    </w:p>
     <w:sectPr>
-      <w:headerReference w:type="default" r:id="rId10"/>
-      <w:footerReference w:type="default" r:id="rId11"/>
+      <w:headerReference w:type="default" r:id="rId9"/>
+      <w:footerReference w:type="default" r:id="rId10"/>
       <w:pgSz w:w="11909" w:h="16834" w:code="9"/>
       <w:pgMar w:top="567" w:right="737" w:bottom="680" w:left="737" w:header="567" w:footer="510" w:gutter="0"/>
       <w:cols w:space="720"/>
@@ -2222,7 +2393,7 @@
 </file>
 
 <file path=word/endnotes.xml><?xml version="1.0" encoding="utf-8"?>
-<w:endnotes xmlns:wpc="http://schemas.microsoft.com/office/word/2010/wordprocessingCanvas" xmlns:cx="http://schemas.microsoft.com/office/drawing/2014/chartex" xmlns:cx1="http://schemas.microsoft.com/office/drawing/2015/9/8/chartex" xmlns:cx2="http://schemas.microsoft.com/office/drawing/2015/10/21/chartex" xmlns:cx3="http://schemas.microsoft.com/office/drawing/2016/5/9/chartex" xmlns:cx4="http://schemas.microsoft.com/office/drawing/2016/5/10/chartex" xmlns:cx5="http://schemas.microsoft.com/office/drawing/2016/5/11/chartex" xmlns:cx6="http://schemas.microsoft.com/office/drawing/2016/5/12/chartex" xmlns:cx7="http://schemas.microsoft.com/office/drawing/2016/5/13/chartex" xmlns:cx8="http://schemas.microsoft.com/office/drawing/2016/5/14/chartex" xmlns:mc="http://schemas.openxmlformats.org/markup-compatibility/2006" xmlns:aink="http://schemas.microsoft.com/office/drawing/2016/ink" xmlns:am3d="http://schemas.microsoft.com/office/drawing/2017/model3d" xmlns:o="urn:schemas-microsoft-com:office:office" xmlns:oel="http://schemas.microsoft.com/office/2019/extlst" xmlns:r="http://schemas.openxmlformats.org/officeDocument/2006/relationships" xmlns:m="http://schemas.openxmlformats.org/officeDocument/2006/math" xmlns:v="urn:schemas-microsoft-com:vml" xmlns:wp14="http://schemas.microsoft.com/office/word/2010/wordprocessingDrawing" xmlns:wp="http://schemas.openxmlformats.org/drawingml/2006/wordprocessingDrawing" xmlns:w10="urn:schemas-microsoft-com:office:word" xmlns:w="http://schemas.openxmlformats.org/wordprocessingml/2006/main" xmlns:w14="http://schemas.microsoft.com/office/word/2010/wordml" xmlns:w15="http://schemas.microsoft.com/office/word/2012/wordml" xmlns:w16cex="http://schemas.microsoft.com/office/word/2018/wordml/cex" xmlns:w16cid="http://schemas.microsoft.com/office/word/2016/wordml/cid" xmlns:w16="http://schemas.microsoft.com/office/word/2018/wordml" xmlns:w16sdtdh="http://schemas.microsoft.com/office/word/2020/wordml/sdtdatahash" xmlns:w16se="http://schemas.microsoft.com/office/word/2015/wordml/symex" xmlns:wpg="http://schemas.microsoft.com/office/word/2010/wordprocessingGroup" xmlns:wpi="http://schemas.microsoft.com/office/word/2010/wordprocessingInk" xmlns:wne="http://schemas.microsoft.com/office/word/2006/wordml" xmlns:wps="http://schemas.microsoft.com/office/word/2010/wordprocessingShape" mc:Ignorable="w14 w15 w16se w16cid w16 w16cex w16sdtdh wp14">
+<w:endnotes xmlns:wpc="http://schemas.microsoft.com/office/word/2010/wordprocessingCanvas" xmlns:cx="http://schemas.microsoft.com/office/drawing/2014/chartex" xmlns:cx1="http://schemas.microsoft.com/office/drawing/2015/9/8/chartex" xmlns:cx2="http://schemas.microsoft.com/office/drawing/2015/10/21/chartex" xmlns:cx3="http://schemas.microsoft.com/office/drawing/2016/5/9/chartex" xmlns:cx4="http://schemas.microsoft.com/office/drawing/2016/5/10/chartex" xmlns:cx5="http://schemas.microsoft.com/office/drawing/2016/5/11/chartex" xmlns:cx6="http://schemas.microsoft.com/office/drawing/2016/5/12/chartex" xmlns:cx7="http://schemas.microsoft.com/office/drawing/2016/5/13/chartex" xmlns:cx8="http://schemas.microsoft.com/office/drawing/2016/5/14/chartex" xmlns:mc="http://schemas.openxmlformats.org/markup-compatibility/2006" xmlns:aink="http://schemas.microsoft.com/office/drawing/2016/ink" xmlns:am3d="http://schemas.microsoft.com/office/drawing/2017/model3d" xmlns:o="urn:schemas-microsoft-com:office:office" xmlns:oel="http://schemas.microsoft.com/office/2019/extlst" xmlns:r="http://schemas.openxmlformats.org/officeDocument/2006/relationships" xmlns:m="http://schemas.openxmlformats.org/officeDocument/2006/math" xmlns:v="urn:schemas-microsoft-com:vml" xmlns:wp14="http://schemas.microsoft.com/office/word/2010/wordprocessingDrawing" xmlns:wp="http://schemas.openxmlformats.org/drawingml/2006/wordprocessingDrawing" xmlns:w10="urn:schemas-microsoft-com:office:word" xmlns:w="http://schemas.openxmlformats.org/wordprocessingml/2006/main" xmlns:w14="http://schemas.microsoft.com/office/word/2010/wordml" xmlns:w15="http://schemas.microsoft.com/office/word/2012/wordml" xmlns:w16cex="http://schemas.microsoft.com/office/word/2018/wordml/cex" xmlns:w16cid="http://schemas.microsoft.com/office/word/2016/wordml/cid" xmlns:w16="http://schemas.microsoft.com/office/word/2018/wordml" xmlns:w16du="http://schemas.microsoft.com/office/word/2023/wordml/word16du" xmlns:w16sdtdh="http://schemas.microsoft.com/office/word/2020/wordml/sdtdatahash" xmlns:w16se="http://schemas.microsoft.com/office/word/2015/wordml/symex" xmlns:wpg="http://schemas.microsoft.com/office/word/2010/wordprocessingGroup" xmlns:wpi="http://schemas.microsoft.com/office/word/2010/wordprocessingInk" xmlns:wne="http://schemas.microsoft.com/office/word/2006/wordml" xmlns:wps="http://schemas.microsoft.com/office/word/2010/wordprocessingShape" mc:Ignorable="w14 w15 w16se w16cid w16 w16cex w16sdtdh w16du wp14">
   <w:endnote w:type="separator" w:id="-1">
     <w:p>
       <w:pPr>
@@ -2247,7 +2418,7 @@
 </file>
 
 <file path=word/footer1.xml><?xml version="1.0" encoding="utf-8"?>
-<w:ftr xmlns:wpc="http://schemas.microsoft.com/office/word/2010/wordprocessingCanvas" xmlns:cx="http://schemas.microsoft.com/office/drawing/2014/chartex" xmlns:cx1="http://schemas.microsoft.com/office/drawing/2015/9/8/chartex" xmlns:cx2="http://schemas.microsoft.com/office/drawing/2015/10/21/chartex" xmlns:cx3="http://schemas.microsoft.com/office/drawing/2016/5/9/chartex" xmlns:cx4="http://schemas.microsoft.com/office/drawing/2016/5/10/chartex" xmlns:cx5="http://schemas.microsoft.com/office/drawing/2016/5/11/chartex" xmlns:cx6="http://schemas.microsoft.com/office/drawing/2016/5/12/chartex" xmlns:cx7="http://schemas.microsoft.com/office/drawing/2016/5/13/chartex" xmlns:cx8="http://schemas.microsoft.com/office/drawing/2016/5/14/chartex" xmlns:mc="http://schemas.openxmlformats.org/markup-compatibility/2006" xmlns:aink="http://schemas.microsoft.com/office/drawing/2016/ink" xmlns:am3d="http://schemas.microsoft.com/office/drawing/2017/model3d" xmlns:o="urn:schemas-microsoft-com:office:office" xmlns:oel="http://schemas.microsoft.com/office/2019/extlst" xmlns:r="http://schemas.openxmlformats.org/officeDocument/2006/relationships" xmlns:m="http://schemas.openxmlformats.org/officeDocument/2006/math" xmlns:v="urn:schemas-microsoft-com:vml" xmlns:wp14="http://schemas.microsoft.com/office/word/2010/wordprocessingDrawing" xmlns:wp="http://schemas.openxmlformats.org/drawingml/2006/wordprocessingDrawing" xmlns:w10="urn:schemas-microsoft-com:office:word" xmlns:w="http://schemas.openxmlformats.org/wordprocessingml/2006/main" xmlns:w14="http://schemas.microsoft.com/office/word/2010/wordml" xmlns:w15="http://schemas.microsoft.com/office/word/2012/wordml" xmlns:w16cex="http://schemas.microsoft.com/office/word/2018/wordml/cex" xmlns:w16cid="http://schemas.microsoft.com/office/word/2016/wordml/cid" xmlns:w16="http://schemas.microsoft.com/office/word/2018/wordml" xmlns:w16sdtdh="http://schemas.microsoft.com/office/word/2020/wordml/sdtdatahash" xmlns:w16se="http://schemas.microsoft.com/office/word/2015/wordml/symex" xmlns:wpg="http://schemas.microsoft.com/office/word/2010/wordprocessingGroup" xmlns:wpi="http://schemas.microsoft.com/office/word/2010/wordprocessingInk" xmlns:wne="http://schemas.microsoft.com/office/word/2006/wordml" xmlns:wps="http://schemas.microsoft.com/office/word/2010/wordprocessingShape" mc:Ignorable="w14 w15 w16se w16cid w16 w16cex w16sdtdh wp14">
+<w:ftr xmlns:wpc="http://schemas.microsoft.com/office/word/2010/wordprocessingCanvas" xmlns:cx="http://schemas.microsoft.com/office/drawing/2014/chartex" xmlns:cx1="http://schemas.microsoft.com/office/drawing/2015/9/8/chartex" xmlns:cx2="http://schemas.microsoft.com/office/drawing/2015/10/21/chartex" xmlns:cx3="http://schemas.microsoft.com/office/drawing/2016/5/9/chartex" xmlns:cx4="http://schemas.microsoft.com/office/drawing/2016/5/10/chartex" xmlns:cx5="http://schemas.microsoft.com/office/drawing/2016/5/11/chartex" xmlns:cx6="http://schemas.microsoft.com/office/drawing/2016/5/12/chartex" xmlns:cx7="http://schemas.microsoft.com/office/drawing/2016/5/13/chartex" xmlns:cx8="http://schemas.microsoft.com/office/drawing/2016/5/14/chartex" xmlns:mc="http://schemas.openxmlformats.org/markup-compatibility/2006" xmlns:aink="http://schemas.microsoft.com/office/drawing/2016/ink" xmlns:am3d="http://schemas.microsoft.com/office/drawing/2017/model3d" xmlns:o="urn:schemas-microsoft-com:office:office" xmlns:oel="http://schemas.microsoft.com/office/2019/extlst" xmlns:r="http://schemas.openxmlformats.org/officeDocument/2006/relationships" xmlns:m="http://schemas.openxmlformats.org/officeDocument/2006/math" xmlns:v="urn:schemas-microsoft-com:vml" xmlns:wp14="http://schemas.microsoft.com/office/word/2010/wordprocessingDrawing" xmlns:wp="http://schemas.openxmlformats.org/drawingml/2006/wordprocessingDrawing" xmlns:w10="urn:schemas-microsoft-com:office:word" xmlns:w="http://schemas.openxmlformats.org/wordprocessingml/2006/main" xmlns:w14="http://schemas.microsoft.com/office/word/2010/wordml" xmlns:w15="http://schemas.microsoft.com/office/word/2012/wordml" xmlns:w16cex="http://schemas.microsoft.com/office/word/2018/wordml/cex" xmlns:w16cid="http://schemas.microsoft.com/office/word/2016/wordml/cid" xmlns:w16="http://schemas.microsoft.com/office/word/2018/wordml" xmlns:w16du="http://schemas.microsoft.com/office/word/2023/wordml/word16du" xmlns:w16sdtdh="http://schemas.microsoft.com/office/word/2020/wordml/sdtdatahash" xmlns:w16se="http://schemas.microsoft.com/office/word/2015/wordml/symex" xmlns:wpg="http://schemas.microsoft.com/office/word/2010/wordprocessingGroup" xmlns:wpi="http://schemas.microsoft.com/office/word/2010/wordprocessingInk" xmlns:wne="http://schemas.microsoft.com/office/word/2006/wordml" xmlns:wps="http://schemas.microsoft.com/office/word/2010/wordprocessingShape" mc:Ignorable="w14 w15 w16se w16cid w16 w16cex w16sdtdh w16du wp14">
   <w:p>
     <w:pPr>
       <w:pStyle w:val="Footer"/>
@@ -2595,7 +2766,7 @@
               <v:stroke joinstyle="miter"/>
               <v:path gradientshapeok="t" o:connecttype="rect"/>
             </v:shapetype>
-            <v:shape id="Text Box 16" o:spid="_x0000_s1026" type="#_x0000_t202" style="position:absolute;margin-left:101.15pt;margin-top:6.95pt;width:418.95pt;height:40.45pt;z-index:251660288;visibility:visible;mso-wrap-style:square;mso-width-percent:0;mso-height-percent:0;mso-wrap-distance-left:9pt;mso-wrap-distance-top:0;mso-wrap-distance-right:9pt;mso-wrap-distance-bottom:0;mso-position-horizontal:absolute;mso-position-horizontal-relative:text;mso-position-vertical:absolute;mso-position-vertical-relative:text;mso-width-percent:0;mso-height-percent:0;mso-width-relative:page;mso-height-relative:page;v-text-anchor:top" o:gfxdata="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" filled="f" stroked="f">
+            <v:shape id="Text Box 16" o:spid="_x0000_s1026" type="#_x0000_t202" style="position:absolute;margin-left:101.15pt;margin-top:6.95pt;width:418.95pt;height:40.45pt;z-index:251660288;visibility:visible;mso-wrap-style:square;mso-width-percent:0;mso-height-percent:0;mso-wrap-distance-left:9pt;mso-wrap-distance-top:0;mso-wrap-distance-right:9pt;mso-wrap-distance-bottom:0;mso-position-horizontal:absolute;mso-position-horizontal-relative:text;mso-position-vertical:absolute;mso-position-vertical-relative:text;mso-width-percent:0;mso-height-percent:0;mso-width-relative:page;mso-height-relative:page;v-text-anchor:top" o:gfxdata="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" filled="f" stroked="f">
               <v:textbox inset=".5mm,1.2mm,.5mm,.5mm">
                 <w:txbxContent>
                   <w:p>
@@ -3237,7 +3408,7 @@
         </mc:Choice>
         <mc:Fallback>
           <w:pict>
-            <v:shape w14:anchorId="0D7D8A2E" id="Text Box 4" o:spid="_x0000_s1027" type="#_x0000_t202" style="position:absolute;margin-left:444.65pt;margin-top:8.35pt;width:70.9pt;height:15.9pt;z-index:251661312;visibility:visible;mso-wrap-style:square;mso-width-percent:0;mso-height-percent:0;mso-wrap-distance-left:9pt;mso-wrap-distance-top:0;mso-wrap-distance-right:9pt;mso-wrap-distance-bottom:0;mso-position-horizontal:absolute;mso-position-horizontal-relative:text;mso-position-vertical:absolute;mso-position-vertical-relative:text;mso-width-percent:0;mso-height-percent:0;mso-width-relative:page;mso-height-relative:page;v-text-anchor:middle" o:gfxdata="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" filled="f" stroked="f" strokeweight=".5pt">
+            <v:shape w14:anchorId="0D7D8A2E" id="Text Box 4" o:spid="_x0000_s1027" type="#_x0000_t202" style="position:absolute;margin-left:444.65pt;margin-top:8.35pt;width:70.9pt;height:15.9pt;z-index:251661312;visibility:visible;mso-wrap-style:square;mso-width-percent:0;mso-height-percent:0;mso-wrap-distance-left:9pt;mso-wrap-distance-top:0;mso-wrap-distance-right:9pt;mso-wrap-distance-bottom:0;mso-position-horizontal:absolute;mso-position-horizontal-relative:text;mso-position-vertical:absolute;mso-position-vertical-relative:text;mso-width-percent:0;mso-height-percent:0;mso-width-relative:page;mso-height-relative:page;v-text-anchor:middle" o:gfxdata="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" filled="f" stroked="f" strokeweight=".5pt">
               <v:textbox inset="0,0,0,0">
                 <w:txbxContent>
                   <w:p>
@@ -3387,7 +3558,7 @@
 </file>
 
 <file path=word/footnotes.xml><?xml version="1.0" encoding="utf-8"?>
-<w:footnotes xmlns:wpc="http://schemas.microsoft.com/office/word/2010/wordprocessingCanvas" xmlns:cx="http://schemas.microsoft.com/office/drawing/2014/chartex" xmlns:cx1="http://schemas.microsoft.com/office/drawing/2015/9/8/chartex" xmlns:cx2="http://schemas.microsoft.com/office/drawing/2015/10/21/chartex" xmlns:cx3="http://schemas.microsoft.com/office/drawing/2016/5/9/chartex" xmlns:cx4="http://schemas.microsoft.com/office/drawing/2016/5/10/chartex" xmlns:cx5="http://schemas.microsoft.com/office/drawing/2016/5/11/chartex" xmlns:cx6="http://schemas.microsoft.com/office/drawing/2016/5/12/chartex" xmlns:cx7="http://schemas.microsoft.com/office/drawing/2016/5/13/chartex" xmlns:cx8="http://schemas.microsoft.com/office/drawing/2016/5/14/chartex" xmlns:mc="http://schemas.openxmlformats.org/markup-compatibility/2006" xmlns:aink="http://schemas.microsoft.com/office/drawing/2016/ink" xmlns:am3d="http://schemas.microsoft.com/office/drawing/2017/model3d" xmlns:o="urn:schemas-microsoft-com:office:office" xmlns:oel="http://schemas.microsoft.com/office/2019/extlst" xmlns:r="http://schemas.openxmlformats.org/officeDocument/2006/relationships" xmlns:m="http://schemas.openxmlformats.org/officeDocument/2006/math" xmlns:v="urn:schemas-microsoft-com:vml" xmlns:wp14="http://schemas.microsoft.com/office/word/2010/wordprocessingDrawing" xmlns:wp="http://schemas.openxmlformats.org/drawingml/2006/wordprocessingDrawing" xmlns:w10="urn:schemas-microsoft-com:office:word" xmlns:w="http://schemas.openxmlformats.org/wordprocessingml/2006/main" xmlns:w14="http://schemas.microsoft.com/office/word/2010/wordml" xmlns:w15="http://schemas.microsoft.com/office/word/2012/wordml" xmlns:w16cex="http://schemas.microsoft.com/office/word/2018/wordml/cex" xmlns:w16cid="http://schemas.microsoft.com/office/word/2016/wordml/cid" xmlns:w16="http://schemas.microsoft.com/office/word/2018/wordml" xmlns:w16sdtdh="http://schemas.microsoft.com/office/word/2020/wordml/sdtdatahash" xmlns:w16se="http://schemas.microsoft.com/office/word/2015/wordml/symex" xmlns:wpg="http://schemas.microsoft.com/office/word/2010/wordprocessingGroup" xmlns:wpi="http://schemas.microsoft.com/office/word/2010/wordprocessingInk" xmlns:wne="http://schemas.microsoft.com/office/word/2006/wordml" xmlns:wps="http://schemas.microsoft.com/office/word/2010/wordprocessingShape" mc:Ignorable="w14 w15 w16se w16cid w16 w16cex w16sdtdh wp14">
+<w:footnotes xmlns:wpc="http://schemas.microsoft.com/office/word/2010/wordprocessingCanvas" xmlns:cx="http://schemas.microsoft.com/office/drawing/2014/chartex" xmlns:cx1="http://schemas.microsoft.com/office/drawing/2015/9/8/chartex" xmlns:cx2="http://schemas.microsoft.com/office/drawing/2015/10/21/chartex" xmlns:cx3="http://schemas.microsoft.com/office/drawing/2016/5/9/chartex" xmlns:cx4="http://schemas.microsoft.com/office/drawing/2016/5/10/chartex" xmlns:cx5="http://schemas.microsoft.com/office/drawing/2016/5/11/chartex" xmlns:cx6="http://schemas.microsoft.com/office/drawing/2016/5/12/chartex" xmlns:cx7="http://schemas.microsoft.com/office/drawing/2016/5/13/chartex" xmlns:cx8="http://schemas.microsoft.com/office/drawing/2016/5/14/chartex" xmlns:mc="http://schemas.openxmlformats.org/markup-compatibility/2006" xmlns:aink="http://schemas.microsoft.com/office/drawing/2016/ink" xmlns:am3d="http://schemas.microsoft.com/office/drawing/2017/model3d" xmlns:o="urn:schemas-microsoft-com:office:office" xmlns:oel="http://schemas.microsoft.com/office/2019/extlst" xmlns:r="http://schemas.openxmlformats.org/officeDocument/2006/relationships" xmlns:m="http://schemas.openxmlformats.org/officeDocument/2006/math" xmlns:v="urn:schemas-microsoft-com:vml" xmlns:wp14="http://schemas.microsoft.com/office/word/2010/wordprocessingDrawing" xmlns:wp="http://schemas.openxmlformats.org/drawingml/2006/wordprocessingDrawing" xmlns:w10="urn:schemas-microsoft-com:office:word" xmlns:w="http://schemas.openxmlformats.org/wordprocessingml/2006/main" xmlns:w14="http://schemas.microsoft.com/office/word/2010/wordml" xmlns:w15="http://schemas.microsoft.com/office/word/2012/wordml" xmlns:w16cex="http://schemas.microsoft.com/office/word/2018/wordml/cex" xmlns:w16cid="http://schemas.microsoft.com/office/word/2016/wordml/cid" xmlns:w16="http://schemas.microsoft.com/office/word/2018/wordml" xmlns:w16du="http://schemas.microsoft.com/office/word/2023/wordml/word16du" xmlns:w16sdtdh="http://schemas.microsoft.com/office/word/2020/wordml/sdtdatahash" xmlns:w16se="http://schemas.microsoft.com/office/word/2015/wordml/symex" xmlns:wpg="http://schemas.microsoft.com/office/word/2010/wordprocessingGroup" xmlns:wpi="http://schemas.microsoft.com/office/word/2010/wordprocessingInk" xmlns:wne="http://schemas.microsoft.com/office/word/2006/wordml" xmlns:wps="http://schemas.microsoft.com/office/word/2010/wordprocessingShape" mc:Ignorable="w14 w15 w16se w16cid w16 w16cex w16sdtdh w16du wp14">
   <w:footnote w:type="separator" w:id="-1">
     <w:p>
       <w:pPr>
@@ -3412,7 +3583,7 @@
 </file>
 
 <file path=word/header1.xml><?xml version="1.0" encoding="utf-8"?>
-<w:hdr xmlns:wpc="http://schemas.microsoft.com/office/word/2010/wordprocessingCanvas" xmlns:cx="http://schemas.microsoft.com/office/drawing/2014/chartex" xmlns:cx1="http://schemas.microsoft.com/office/drawing/2015/9/8/chartex" xmlns:cx2="http://schemas.microsoft.com/office/drawing/2015/10/21/chartex" xmlns:cx3="http://schemas.microsoft.com/office/drawing/2016/5/9/chartex" xmlns:cx4="http://schemas.microsoft.com/office/drawing/2016/5/10/chartex" xmlns:cx5="http://schemas.microsoft.com/office/drawing/2016/5/11/chartex" xmlns:cx6="http://schemas.microsoft.com/office/drawing/2016/5/12/chartex" xmlns:cx7="http://schemas.microsoft.com/office/drawing/2016/5/13/chartex" xmlns:cx8="http://schemas.microsoft.com/office/drawing/2016/5/14/chartex" xmlns:mc="http://schemas.openxmlformats.org/markup-compatibility/2006" xmlns:aink="http://schemas.microsoft.com/office/drawing/2016/ink" xmlns:am3d="http://schemas.microsoft.com/office/drawing/2017/model3d" xmlns:o="urn:schemas-microsoft-com:office:office" xmlns:oel="http://schemas.microsoft.com/office/2019/extlst" xmlns:r="http://schemas.openxmlformats.org/officeDocument/2006/relationships" xmlns:m="http://schemas.openxmlformats.org/officeDocument/2006/math" xmlns:v="urn:schemas-microsoft-com:vml" xmlns:wp14="http://schemas.microsoft.com/office/word/2010/wordprocessingDrawing" xmlns:wp="http://schemas.openxmlformats.org/drawingml/2006/wordprocessingDrawing" xmlns:w10="urn:schemas-microsoft-com:office:word" xmlns:w="http://schemas.openxmlformats.org/wordprocessingml/2006/main" xmlns:w14="http://schemas.microsoft.com/office/word/2010/wordml" xmlns:w15="http://schemas.microsoft.com/office/word/2012/wordml" xmlns:w16cex="http://schemas.microsoft.com/office/word/2018/wordml/cex" xmlns:w16cid="http://schemas.microsoft.com/office/word/2016/wordml/cid" xmlns:w16="http://schemas.microsoft.com/office/word/2018/wordml" xmlns:w16sdtdh="http://schemas.microsoft.com/office/word/2020/wordml/sdtdatahash" xmlns:w16se="http://schemas.microsoft.com/office/word/2015/wordml/symex" xmlns:wpg="http://schemas.microsoft.com/office/word/2010/wordprocessingGroup" xmlns:wpi="http://schemas.microsoft.com/office/word/2010/wordprocessingInk" xmlns:wne="http://schemas.microsoft.com/office/word/2006/wordml" xmlns:wps="http://schemas.microsoft.com/office/word/2010/wordprocessingShape" mc:Ignorable="w14 w15 w16se w16cid w16 w16cex w16sdtdh wp14">
+<w:hdr xmlns:wpc="http://schemas.microsoft.com/office/word/2010/wordprocessingCanvas" xmlns:cx="http://schemas.microsoft.com/office/drawing/2014/chartex" xmlns:cx1="http://schemas.microsoft.com/office/drawing/2015/9/8/chartex" xmlns:cx2="http://schemas.microsoft.com/office/drawing/2015/10/21/chartex" xmlns:cx3="http://schemas.microsoft.com/office/drawing/2016/5/9/chartex" xmlns:cx4="http://schemas.microsoft.com/office/drawing/2016/5/10/chartex" xmlns:cx5="http://schemas.microsoft.com/office/drawing/2016/5/11/chartex" xmlns:cx6="http://schemas.microsoft.com/office/drawing/2016/5/12/chartex" xmlns:cx7="http://schemas.microsoft.com/office/drawing/2016/5/13/chartex" xmlns:cx8="http://schemas.microsoft.com/office/drawing/2016/5/14/chartex" xmlns:mc="http://schemas.openxmlformats.org/markup-compatibility/2006" xmlns:aink="http://schemas.microsoft.com/office/drawing/2016/ink" xmlns:am3d="http://schemas.microsoft.com/office/drawing/2017/model3d" xmlns:o="urn:schemas-microsoft-com:office:office" xmlns:oel="http://schemas.microsoft.com/office/2019/extlst" xmlns:r="http://schemas.openxmlformats.org/officeDocument/2006/relationships" xmlns:m="http://schemas.openxmlformats.org/officeDocument/2006/math" xmlns:v="urn:schemas-microsoft-com:vml" xmlns:wp14="http://schemas.microsoft.com/office/word/2010/wordprocessingDrawing" xmlns:wp="http://schemas.openxmlformats.org/drawingml/2006/wordprocessingDrawing" xmlns:w10="urn:schemas-microsoft-com:office:word" xmlns:w="http://schemas.openxmlformats.org/wordprocessingml/2006/main" xmlns:w14="http://schemas.microsoft.com/office/word/2010/wordml" xmlns:w15="http://schemas.microsoft.com/office/word/2012/wordml" xmlns:w16cex="http://schemas.microsoft.com/office/word/2018/wordml/cex" xmlns:w16cid="http://schemas.microsoft.com/office/word/2016/wordml/cid" xmlns:w16="http://schemas.microsoft.com/office/word/2018/wordml" xmlns:w16du="http://schemas.microsoft.com/office/word/2023/wordml/word16du" xmlns:w16sdtdh="http://schemas.microsoft.com/office/word/2020/wordml/sdtdatahash" xmlns:w16se="http://schemas.microsoft.com/office/word/2015/wordml/symex" xmlns:wpg="http://schemas.microsoft.com/office/word/2010/wordprocessingGroup" xmlns:wpi="http://schemas.microsoft.com/office/word/2010/wordprocessingInk" xmlns:wne="http://schemas.microsoft.com/office/word/2006/wordml" xmlns:wps="http://schemas.microsoft.com/office/word/2010/wordprocessingShape" mc:Ignorable="w14 w15 w16se w16cid w16 w16cex w16sdtdh w16du wp14">
   <w:p>
     <w:pPr>
       <w:pStyle w:val="Header"/>
@@ -3423,7 +3594,7 @@
 </file>
 
 <file path=word/numbering.xml><?xml version="1.0" encoding="utf-8"?>
-<w:numbering xmlns:wpc="http://schemas.microsoft.com/office/word/2010/wordprocessingCanvas" xmlns:cx="http://schemas.microsoft.com/office/drawing/2014/chartex" xmlns:cx1="http://schemas.microsoft.com/office/drawing/2015/9/8/chartex" xmlns:cx2="http://schemas.microsoft.com/office/drawing/2015/10/21/chartex" xmlns:cx3="http://schemas.microsoft.com/office/drawing/2016/5/9/chartex" xmlns:cx4="http://schemas.microsoft.com/office/drawing/2016/5/10/chartex" xmlns:cx5="http://schemas.microsoft.com/office/drawing/2016/5/11/chartex" xmlns:cx6="http://schemas.microsoft.com/office/drawing/2016/5/12/chartex" xmlns:cx7="http://schemas.microsoft.com/office/drawing/2016/5/13/chartex" xmlns:cx8="http://schemas.microsoft.com/office/drawing/2016/5/14/chartex" xmlns:mc="http://schemas.openxmlformats.org/markup-compatibility/2006" xmlns:aink="http://schemas.microsoft.com/office/drawing/2016/ink" xmlns:am3d="http://schemas.microsoft.com/office/drawing/2017/model3d" xmlns:o="urn:schemas-microsoft-com:office:office" xmlns:oel="http://schemas.microsoft.com/office/2019/extlst" xmlns:r="http://schemas.openxmlformats.org/officeDocument/2006/relationships" xmlns:m="http://schemas.openxmlformats.org/officeDocument/2006/math" xmlns:v="urn:schemas-microsoft-com:vml" xmlns:wp14="http://schemas.microsoft.com/office/word/2010/wordprocessingDrawing" xmlns:wp="http://schemas.openxmlformats.org/drawingml/2006/wordprocessingDrawing" xmlns:w10="urn:schemas-microsoft-com:office:word" xmlns:w="http://schemas.openxmlformats.org/wordprocessingml/2006/main" xmlns:w14="http://schemas.microsoft.com/office/word/2010/wordml" xmlns:w15="http://schemas.microsoft.com/office/word/2012/wordml" xmlns:w16cex="http://schemas.microsoft.com/office/word/2018/wordml/cex" xmlns:w16cid="http://schemas.microsoft.com/office/word/2016/wordml/cid" xmlns:w16="http://schemas.microsoft.com/office/word/2018/wordml" xmlns:w16sdtdh="http://schemas.microsoft.com/office/word/2020/wordml/sdtdatahash" xmlns:w16se="http://schemas.microsoft.com/office/word/2015/wordml/symex" xmlns:wpg="http://schemas.microsoft.com/office/word/2010/wordprocessingGroup" xmlns:wpi="http://schemas.microsoft.com/office/word/2010/wordprocessingInk" xmlns:wne="http://schemas.microsoft.com/office/word/2006/wordml" xmlns:wps="http://schemas.microsoft.com/office/word/2010/wordprocessingShape" mc:Ignorable="w14 w15 w16se w16cid w16 w16cex w16sdtdh wp14">
+<w:numbering xmlns:wpc="http://schemas.microsoft.com/office/word/2010/wordprocessingCanvas" xmlns:cx="http://schemas.microsoft.com/office/drawing/2014/chartex" xmlns:cx1="http://schemas.microsoft.com/office/drawing/2015/9/8/chartex" xmlns:cx2="http://schemas.microsoft.com/office/drawing/2015/10/21/chartex" xmlns:cx3="http://schemas.microsoft.com/office/drawing/2016/5/9/chartex" xmlns:cx4="http://schemas.microsoft.com/office/drawing/2016/5/10/chartex" xmlns:cx5="http://schemas.microsoft.com/office/drawing/2016/5/11/chartex" xmlns:cx6="http://schemas.microsoft.com/office/drawing/2016/5/12/chartex" xmlns:cx7="http://schemas.microsoft.com/office/drawing/2016/5/13/chartex" xmlns:cx8="http://schemas.microsoft.com/office/drawing/2016/5/14/chartex" xmlns:mc="http://schemas.openxmlformats.org/markup-compatibility/2006" xmlns:aink="http://schemas.microsoft.com/office/drawing/2016/ink" xmlns:am3d="http://schemas.microsoft.com/office/drawing/2017/model3d" xmlns:o="urn:schemas-microsoft-com:office:office" xmlns:oel="http://schemas.microsoft.com/office/2019/extlst" xmlns:r="http://schemas.openxmlformats.org/officeDocument/2006/relationships" xmlns:m="http://schemas.openxmlformats.org/officeDocument/2006/math" xmlns:v="urn:schemas-microsoft-com:vml" xmlns:wp14="http://schemas.microsoft.com/office/word/2010/wordprocessingDrawing" xmlns:wp="http://schemas.openxmlformats.org/drawingml/2006/wordprocessingDrawing" xmlns:w10="urn:schemas-microsoft-com:office:word" xmlns:w="http://schemas.openxmlformats.org/wordprocessingml/2006/main" xmlns:w14="http://schemas.microsoft.com/office/word/2010/wordml" xmlns:w15="http://schemas.microsoft.com/office/word/2012/wordml" xmlns:w16cex="http://schemas.microsoft.com/office/word/2018/wordml/cex" xmlns:w16cid="http://schemas.microsoft.com/office/word/2016/wordml/cid" xmlns:w16="http://schemas.microsoft.com/office/word/2018/wordml" xmlns:w16du="http://schemas.microsoft.com/office/word/2023/wordml/word16du" xmlns:w16sdtdh="http://schemas.microsoft.com/office/word/2020/wordml/sdtdatahash" xmlns:w16se="http://schemas.microsoft.com/office/word/2015/wordml/symex" xmlns:wpg="http://schemas.microsoft.com/office/word/2010/wordprocessingGroup" xmlns:wpi="http://schemas.microsoft.com/office/word/2010/wordprocessingInk" xmlns:wne="http://schemas.microsoft.com/office/word/2006/wordml" xmlns:wps="http://schemas.microsoft.com/office/word/2010/wordprocessingShape" mc:Ignorable="w14 w15 w16se w16cid w16 w16cex w16sdtdh w16du wp14">
   <w:abstractNum w:abstractNumId="0" w15:restartNumberingAfterBreak="0">
     <w:nsid w:val="00700260"/>
     <w:multiLevelType w:val="hybridMultilevel"/>
@@ -8907,7 +9078,7 @@
 </file>
 
 <file path=word/styles.xml><?xml version="1.0" encoding="utf-8"?>
-<w:styles xmlns:mc="http://schemas.openxmlformats.org/markup-compatibility/2006" xmlns:r="http://schemas.openxmlformats.org/officeDocument/2006/relationships" xmlns:w="http://schemas.openxmlformats.org/wordprocessingml/2006/main" xmlns:w14="http://schemas.microsoft.com/office/word/2010/wordml" xmlns:w15="http://schemas.microsoft.com/office/word/2012/wordml" xmlns:w16cex="http://schemas.microsoft.com/office/word/2018/wordml/cex" xmlns:w16cid="http://schemas.microsoft.com/office/word/2016/wordml/cid" xmlns:w16="http://schemas.microsoft.com/office/word/2018/wordml" xmlns:w16sdtdh="http://schemas.microsoft.com/office/word/2020/wordml/sdtdatahash" xmlns:w16se="http://schemas.microsoft.com/office/word/2015/wordml/symex" mc:Ignorable="w14 w15 w16se w16cid w16 w16cex w16sdtdh">
+<w:styles xmlns:mc="http://schemas.openxmlformats.org/markup-compatibility/2006" xmlns:r="http://schemas.openxmlformats.org/officeDocument/2006/relationships" xmlns:w="http://schemas.openxmlformats.org/wordprocessingml/2006/main" xmlns:w14="http://schemas.microsoft.com/office/word/2010/wordml" xmlns:w15="http://schemas.microsoft.com/office/word/2012/wordml" xmlns:w16cex="http://schemas.microsoft.com/office/word/2018/wordml/cex" xmlns:w16cid="http://schemas.microsoft.com/office/word/2016/wordml/cid" xmlns:w16="http://schemas.microsoft.com/office/word/2018/wordml" xmlns:w16du="http://schemas.microsoft.com/office/word/2023/wordml/word16du" xmlns:w16sdtdh="http://schemas.microsoft.com/office/word/2020/wordml/sdtdatahash" xmlns:w16se="http://schemas.microsoft.com/office/word/2015/wordml/symex" mc:Ignorable="w14 w15 w16se w16cid w16 w16cex w16sdtdh w16du">
   <w:docDefaults>
     <w:rPrDefault>
       <w:rPr>

</xml_diff>